<commit_message>
Validate pump fuel cost fixes with Case 1 optimization and simulation comparisons
- Case 1 annual simulation: 2500m³ and 5000m³ show correct pump costs now
- 2500m³: $62.4M/year → 5000m³: $58.9M/year (correct efficiency gain)
- Case 1 full optimization: 2500m³+2000m³/h is optimal at $223.29M NPC
- Verified that pump cost is now correctly calculated per-call basis
- Both Case 1 and Case 2 use same pump calculation logic (pumping = bunker_volume/pump_rate)
</commit_message>
<xml_diff>
--- a/results/MILP_Report_case_1.docx
+++ b/results/MILP_Report_case_1.docx
@@ -247,7 +247,7 @@
           </w:tcPr>
           <w:p>
             <w:r>
-              <w:t>228.84</w:t>
+              <w:t>223.29</w:t>
             </w:r>
           </w:p>
         </w:tc>
@@ -506,7 +506,7 @@
           </w:tcPr>
           <w:p>
             <w:r>
-              <w:t>228.84</w:t>
+              <w:t>223.29</w:t>
             </w:r>
           </w:p>
         </w:tc>
@@ -660,7 +660,7 @@
           </w:tcPr>
           <w:p>
             <w:r>
-              <w:t>11.10</w:t>
+              <w:t>5.55</w:t>
             </w:r>
           </w:p>
         </w:tc>
@@ -1295,7 +1295,7 @@
           </w:tcPr>
           <w:p>
             <w:r>
-              <w:t>228.84</w:t>
+              <w:t>223.29</w:t>
             </w:r>
           </w:p>
         </w:tc>
@@ -1315,7 +1315,7 @@
           </w:tcPr>
           <w:p>
             <w:r>
-              <w:t>87.84</w:t>
+              <w:t>82.29</w:t>
             </w:r>
           </w:p>
         </w:tc>
@@ -1357,7 +1357,7 @@
           </w:tcPr>
           <w:p>
             <w:r>
-              <w:t>232.24</w:t>
+              <w:t>226.70</w:t>
             </w:r>
           </w:p>
         </w:tc>
@@ -1377,7 +1377,7 @@
           </w:tcPr>
           <w:p>
             <w:r>
-              <w:t>89.22</w:t>
+              <w:t>83.67</w:t>
             </w:r>
           </w:p>
         </w:tc>
@@ -1419,7 +1419,7 @@
           </w:tcPr>
           <w:p>
             <w:r>
-              <w:t>234.49</w:t>
+              <w:t>228.94</w:t>
             </w:r>
           </w:p>
         </w:tc>
@@ -1439,7 +1439,7 @@
           </w:tcPr>
           <w:p>
             <w:r>
-              <w:t>96.11</w:t>
+              <w:t>90.56</w:t>
             </w:r>
           </w:p>
         </w:tc>
@@ -1481,7 +1481,7 @@
           </w:tcPr>
           <w:p>
             <w:r>
-              <w:t>235.00</w:t>
+              <w:t>229.45</w:t>
             </w:r>
           </w:p>
         </w:tc>
@@ -1501,7 +1501,7 @@
           </w:tcPr>
           <w:p>
             <w:r>
-              <w:t>89.64</w:t>
+              <w:t>84.09</w:t>
             </w:r>
           </w:p>
         </w:tc>
@@ -1543,7 +1543,7 @@
           </w:tcPr>
           <w:p>
             <w:r>
-              <w:t>235.85</w:t>
+              <w:t>230.30</w:t>
             </w:r>
           </w:p>
         </w:tc>
@@ -1563,7 +1563,7 @@
           </w:tcPr>
           <w:p>
             <w:r>
-              <w:t>90.12</w:t>
+              <w:t>84.57</w:t>
             </w:r>
           </w:p>
         </w:tc>
@@ -1605,7 +1605,7 @@
           </w:tcPr>
           <w:p>
             <w:r>
-              <w:t>236.88</w:t>
+              <w:t>231.33</w:t>
             </w:r>
           </w:p>
         </w:tc>
@@ -1625,7 +1625,7 @@
           </w:tcPr>
           <w:p>
             <w:r>
-              <w:t>96.50</w:t>
+              <w:t>90.95</w:t>
             </w:r>
           </w:p>
         </w:tc>
@@ -1667,7 +1667,7 @@
           </w:tcPr>
           <w:p>
             <w:r>
-              <w:t>236.96</w:t>
+              <w:t>231.42</w:t>
             </w:r>
           </w:p>
         </w:tc>
@@ -1687,7 +1687,7 @@
           </w:tcPr>
           <w:p>
             <w:r>
-              <w:t>96.66</w:t>
+              <w:t>91.11</w:t>
             </w:r>
           </w:p>
         </w:tc>
@@ -1729,7 +1729,7 @@
           </w:tcPr>
           <w:p>
             <w:r>
-              <w:t>237.38</w:t>
+              <w:t>231.83</w:t>
             </w:r>
           </w:p>
         </w:tc>
@@ -1749,7 +1749,7 @@
           </w:tcPr>
           <w:p>
             <w:r>
-              <w:t>102.74</w:t>
+              <w:t>97.19</w:t>
             </w:r>
           </w:p>
         </w:tc>
@@ -1791,7 +1791,7 @@
           </w:tcPr>
           <w:p>
             <w:r>
-              <w:t>238.54</w:t>
+              <w:t>232.99</w:t>
             </w:r>
           </w:p>
         </w:tc>
@@ -1811,7 +1811,7 @@
           </w:tcPr>
           <w:p>
             <w:r>
-              <w:t>91.08</w:t>
+              <w:t>85.53</w:t>
             </w:r>
           </w:p>
         </w:tc>
@@ -1853,7 +1853,7 @@
           </w:tcPr>
           <w:p>
             <w:r>
-              <w:t>239.02</w:t>
+              <w:t>233.48</w:t>
             </w:r>
           </w:p>
         </w:tc>
@@ -1873,7 +1873,7 @@
           </w:tcPr>
           <w:p>
             <w:r>
-              <w:t>103.60</w:t>
+              <w:t>98.05</w:t>
             </w:r>
           </w:p>
         </w:tc>
@@ -1894,7 +1894,7 @@
     </w:p>
     <w:p>
       <w:r>
-        <w:t>For the optimal solution, the total cost is dominated by CAPEX (61.6%) and OPEX (38.4%).</w:t>
+        <w:t>For the optimal solution, the total cost is dominated by CAPEX (63.1%) and OPEX (36.9%).</w:t>
       </w:r>
     </w:p>
     <w:tbl>
@@ -1924,7 +1924,7 @@
           </w:tcPr>
           <w:p>
             <w:r>
-              <w:t>61.6%</w:t>
+              <w:t>63.1%</w:t>
             </w:r>
           </w:p>
         </w:tc>
@@ -1946,7 +1946,7 @@
           </w:tcPr>
           <w:p>
             <w:r>
-              <w:t>38.4%</w:t>
+              <w:t>36.9%</w:t>
             </w:r>
           </w:p>
         </w:tc>
@@ -1990,7 +1990,7 @@
           </w:tcPr>
           <w:p>
             <w:r>
-              <w:t>87.84</w:t>
+              <w:t>82.29</w:t>
             </w:r>
           </w:p>
         </w:tc>
@@ -2068,7 +2068,7 @@
           </w:tcPr>
           <w:p>
             <w:r>
-              <w:t>228.84</w:t>
+              <w:t>223.29</w:t>
             </w:r>
           </w:p>
         </w:tc>
@@ -2090,7 +2090,7 @@
           </w:tcPr>
           <w:p>
             <w:r>
-              <w:t>510.06</w:t>
+              <w:t>504.52</w:t>
             </w:r>
           </w:p>
         </w:tc>
@@ -2112,7 +2112,7 @@
           </w:tcPr>
           <w:p>
             <w:r>
-              <w:t>286.98</w:t>
+              <w:t>281.43</w:t>
             </w:r>
           </w:p>
         </w:tc>
@@ -2134,7 +2134,7 @@
           </w:tcPr>
           <w:p>
             <w:r>
-              <w:t>274.38</w:t>
+              <w:t>268.83</w:t>
             </w:r>
           </w:p>
         </w:tc>

</xml_diff>

<commit_message>
Add Case 1 MLIP optimization results for diagnostic analysis
Ran full MLIP optimization for Case 1 (10 shuttle sizes × 9 pump sizes = 90 scenarios)
to compare with annual_simulation results.

Key Finding:
- Annual_Simulation shows 5000m³ is $3.48M cheaper than 2500m³ in 2030
- MLIP shows 2500m³ is $19.44M cheaper than 5000m³ over 20 years

Root Cause Identified:
Tank sizing constraint forces tank requirements to scale with fleet size.
Over 20 years, smaller shuttles need more units → more tanks → higher costs.

This creates artificial penalty for larger shuttles in long-term optimization
that is NOT visible in single-year annual_simulation.

See CRITICAL_DISCREPANCY_ANALYSIS.md and TANK_CONSTRAINT_ISSUE.md for details.
</commit_message>
<xml_diff>
--- a/results/MILP_Report_case_1.docx
+++ b/results/MILP_Report_case_1.docx
@@ -247,7 +247,7 @@
           </w:tcPr>
           <w:p>
             <w:r>
-              <w:t>223.29</w:t>
+              <w:t>176.74</w:t>
             </w:r>
           </w:p>
         </w:tc>
@@ -506,7 +506,7 @@
           </w:tcPr>
           <w:p>
             <w:r>
-              <w:t>223.29</w:t>
+              <w:t>176.74</w:t>
             </w:r>
           </w:p>
         </w:tc>
@@ -528,7 +528,7 @@
           </w:tcPr>
           <w:p>
             <w:r>
-              <w:t>72.65</w:t>
+              <w:t>49.99</w:t>
             </w:r>
           </w:p>
         </w:tc>
@@ -550,7 +550,7 @@
           </w:tcPr>
           <w:p>
             <w:r>
-              <w:t>8.18</w:t>
+              <w:t>5.63</w:t>
             </w:r>
           </w:p>
         </w:tc>
@@ -572,7 +572,7 @@
           </w:tcPr>
           <w:p>
             <w:r>
-              <w:t>60.17</w:t>
+              <w:t>53.51</w:t>
             </w:r>
           </w:p>
         </w:tc>
@@ -594,7 +594,7 @@
           </w:tcPr>
           <w:p>
             <w:r>
-              <w:t>32.83</w:t>
+              <w:t>22.60</w:t>
             </w:r>
           </w:p>
         </w:tc>
@@ -616,7 +616,7 @@
           </w:tcPr>
           <w:p>
             <w:r>
-              <w:t>3.70</w:t>
+              <w:t>2.54</w:t>
             </w:r>
           </w:p>
         </w:tc>
@@ -682,7 +682,7 @@
           </w:tcPr>
           <w:p>
             <w:r>
-              <w:t>1.45</w:t>
+              <w:t>1.21</w:t>
             </w:r>
           </w:p>
         </w:tc>
@@ -1295,7 +1295,7 @@
           </w:tcPr>
           <w:p>
             <w:r>
-              <w:t>223.29</w:t>
+              <w:t>176.74</w:t>
             </w:r>
           </w:p>
         </w:tc>
@@ -1305,7 +1305,7 @@
           </w:tcPr>
           <w:p>
             <w:r>
-              <w:t>141.00</w:t>
+              <w:t>109.13</w:t>
             </w:r>
           </w:p>
         </w:tc>
@@ -1315,7 +1315,7 @@
           </w:tcPr>
           <w:p>
             <w:r>
-              <w:t>82.29</w:t>
+              <w:t>67.61</w:t>
             </w:r>
           </w:p>
         </w:tc>
@@ -1357,7 +1357,7 @@
           </w:tcPr>
           <w:p>
             <w:r>
-              <w:t>226.70</w:t>
+              <w:t>178.73</w:t>
             </w:r>
           </w:p>
         </w:tc>
@@ -1367,7 +1367,7 @@
           </w:tcPr>
           <w:p>
             <w:r>
-              <w:t>143.02</w:t>
+              <w:t>110.30</w:t>
             </w:r>
           </w:p>
         </w:tc>
@@ -1377,7 +1377,7 @@
           </w:tcPr>
           <w:p>
             <w:r>
-              <w:t>83.67</w:t>
+              <w:t>68.42</w:t>
             </w:r>
           </w:p>
         </w:tc>
@@ -1399,7 +1399,7 @@
           </w:tcPr>
           <w:p>
             <w:r>
-              <w:t>2000</w:t>
+              <w:t>2500</w:t>
             </w:r>
           </w:p>
         </w:tc>
@@ -1409,7 +1409,7 @@
           </w:tcPr>
           <w:p>
             <w:r>
-              <w:t>2000</w:t>
+              <w:t>1600</w:t>
             </w:r>
           </w:p>
         </w:tc>
@@ -1419,7 +1419,7 @@
           </w:tcPr>
           <w:p>
             <w:r>
-              <w:t>228.94</w:t>
+              <w:t>179.51</w:t>
             </w:r>
           </w:p>
         </w:tc>
@@ -1429,7 +1429,7 @@
           </w:tcPr>
           <w:p>
             <w:r>
-              <w:t>138.38</w:t>
+              <w:t>110.67</w:t>
             </w:r>
           </w:p>
         </w:tc>
@@ -1439,7 +1439,7 @@
           </w:tcPr>
           <w:p>
             <w:r>
-              <w:t>90.56</w:t>
+              <w:t>68.83</w:t>
             </w:r>
           </w:p>
         </w:tc>
@@ -1471,7 +1471,7 @@
           </w:tcPr>
           <w:p>
             <w:r>
-              <w:t>1600</w:t>
+              <w:t>1400</w:t>
             </w:r>
           </w:p>
         </w:tc>
@@ -1481,7 +1481,7 @@
           </w:tcPr>
           <w:p>
             <w:r>
-              <w:t>229.45</w:t>
+              <w:t>184.86</w:t>
             </w:r>
           </w:p>
         </w:tc>
@@ -1491,7 +1491,7 @@
           </w:tcPr>
           <w:p>
             <w:r>
-              <w:t>145.36</w:t>
+              <w:t>114.64</w:t>
             </w:r>
           </w:p>
         </w:tc>
@@ -1501,7 +1501,7 @@
           </w:tcPr>
           <w:p>
             <w:r>
-              <w:t>84.09</w:t>
+              <w:t>70.22</w:t>
             </w:r>
           </w:p>
         </w:tc>
@@ -1533,7 +1533,7 @@
           </w:tcPr>
           <w:p>
             <w:r>
-              <w:t>1400</w:t>
+              <w:t>1200</w:t>
             </w:r>
           </w:p>
         </w:tc>
@@ -1543,7 +1543,7 @@
           </w:tcPr>
           <w:p>
             <w:r>
-              <w:t>230.30</w:t>
+              <w:t>186.43</w:t>
             </w:r>
           </w:p>
         </w:tc>
@@ -1553,7 +1553,7 @@
           </w:tcPr>
           <w:p>
             <w:r>
-              <w:t>145.73</w:t>
+              <w:t>115.58</w:t>
             </w:r>
           </w:p>
         </w:tc>
@@ -1563,7 +1563,7 @@
           </w:tcPr>
           <w:p>
             <w:r>
-              <w:t>84.57</w:t>
+              <w:t>70.85</w:t>
             </w:r>
           </w:p>
         </w:tc>
@@ -1585,7 +1585,7 @@
           </w:tcPr>
           <w:p>
             <w:r>
-              <w:t>2000</w:t>
+              <w:t>1000</w:t>
             </w:r>
           </w:p>
         </w:tc>
@@ -1595,7 +1595,7 @@
           </w:tcPr>
           <w:p>
             <w:r>
-              <w:t>1800</w:t>
+              <w:t>1600</w:t>
             </w:r>
           </w:p>
         </w:tc>
@@ -1605,7 +1605,7 @@
           </w:tcPr>
           <w:p>
             <w:r>
-              <w:t>231.33</w:t>
+              <w:t>187.90</w:t>
             </w:r>
           </w:p>
         </w:tc>
@@ -1615,7 +1615,7 @@
           </w:tcPr>
           <w:p>
             <w:r>
-              <w:t>140.38</w:t>
+              <w:t>95.55</w:t>
             </w:r>
           </w:p>
         </w:tc>
@@ -1625,7 +1625,7 @@
           </w:tcPr>
           <w:p>
             <w:r>
-              <w:t>90.95</w:t>
+              <w:t>92.34</w:t>
             </w:r>
           </w:p>
         </w:tc>
@@ -1647,7 +1647,7 @@
           </w:tcPr>
           <w:p>
             <w:r>
-              <w:t>2000</w:t>
+              <w:t>1000</w:t>
             </w:r>
           </w:p>
         </w:tc>
@@ -1657,7 +1657,7 @@
           </w:tcPr>
           <w:p>
             <w:r>
-              <w:t>1600</w:t>
+              <w:t>1800</w:t>
             </w:r>
           </w:p>
         </w:tc>
@@ -1667,7 +1667,7 @@
           </w:tcPr>
           <w:p>
             <w:r>
-              <w:t>231.42</w:t>
+              <w:t>188.38</w:t>
             </w:r>
           </w:p>
         </w:tc>
@@ -1677,7 +1677,7 @@
           </w:tcPr>
           <w:p>
             <w:r>
-              <w:t>140.30</w:t>
+              <w:t>95.96</w:t>
             </w:r>
           </w:p>
         </w:tc>
@@ -1687,7 +1687,7 @@
           </w:tcPr>
           <w:p>
             <w:r>
-              <w:t>91.11</w:t>
+              <w:t>92.42</w:t>
             </w:r>
           </w:p>
         </w:tc>
@@ -1709,7 +1709,7 @@
           </w:tcPr>
           <w:p>
             <w:r>
-              <w:t>1500</w:t>
+              <w:t>1000</w:t>
             </w:r>
           </w:p>
         </w:tc>
@@ -1719,7 +1719,7 @@
           </w:tcPr>
           <w:p>
             <w:r>
-              <w:t>2000</w:t>
+              <w:t>1200</w:t>
             </w:r>
           </w:p>
         </w:tc>
@@ -1729,7 +1729,7 @@
           </w:tcPr>
           <w:p>
             <w:r>
-              <w:t>231.83</w:t>
+              <w:t>188.85</w:t>
             </w:r>
           </w:p>
         </w:tc>
@@ -1739,7 +1739,7 @@
           </w:tcPr>
           <w:p>
             <w:r>
-              <w:t>134.64</w:t>
+              <w:t>96.28</w:t>
             </w:r>
           </w:p>
         </w:tc>
@@ -1749,7 +1749,7 @@
           </w:tcPr>
           <w:p>
             <w:r>
-              <w:t>97.19</w:t>
+              <w:t>92.56</w:t>
             </w:r>
           </w:p>
         </w:tc>
@@ -1771,7 +1771,7 @@
           </w:tcPr>
           <w:p>
             <w:r>
-              <w:t>3000</w:t>
+              <w:t>1000</w:t>
             </w:r>
           </w:p>
         </w:tc>
@@ -1791,7 +1791,7 @@
           </w:tcPr>
           <w:p>
             <w:r>
-              <w:t>232.99</w:t>
+              <w:t>188.97</w:t>
             </w:r>
           </w:p>
         </w:tc>
@@ -1801,7 +1801,7 @@
           </w:tcPr>
           <w:p>
             <w:r>
-              <w:t>147.48</w:t>
+              <w:t>96.43</w:t>
             </w:r>
           </w:p>
         </w:tc>
@@ -1811,7 +1811,7 @@
           </w:tcPr>
           <w:p>
             <w:r>
-              <w:t>85.53</w:t>
+              <w:t>92.54</w:t>
             </w:r>
           </w:p>
         </w:tc>
@@ -1833,7 +1833,7 @@
           </w:tcPr>
           <w:p>
             <w:r>
-              <w:t>1500</w:t>
+              <w:t>1000</w:t>
             </w:r>
           </w:p>
         </w:tc>
@@ -1843,7 +1843,7 @@
           </w:tcPr>
           <w:p>
             <w:r>
-              <w:t>1800</w:t>
+              <w:t>1400</w:t>
             </w:r>
           </w:p>
         </w:tc>
@@ -1853,7 +1853,7 @@
           </w:tcPr>
           <w:p>
             <w:r>
-              <w:t>233.48</w:t>
+              <w:t>189.17</w:t>
             </w:r>
           </w:p>
         </w:tc>
@@ -1863,7 +1863,7 @@
           </w:tcPr>
           <w:p>
             <w:r>
-              <w:t>135.43</w:t>
+              <w:t>96.60</w:t>
             </w:r>
           </w:p>
         </w:tc>
@@ -1873,7 +1873,7 @@
           </w:tcPr>
           <w:p>
             <w:r>
-              <w:t>98.05</w:t>
+              <w:t>92.56</w:t>
             </w:r>
           </w:p>
         </w:tc>
@@ -1894,7 +1894,7 @@
     </w:p>
     <w:p>
       <w:r>
-        <w:t>For the optimal solution, the total cost is dominated by CAPEX (63.1%) and OPEX (36.9%).</w:t>
+        <w:t>For the optimal solution, the total cost is dominated by CAPEX (61.7%) and OPEX (38.3%).</w:t>
       </w:r>
     </w:p>
     <w:tbl>
@@ -1924,7 +1924,7 @@
           </w:tcPr>
           <w:p>
             <w:r>
-              <w:t>63.1%</w:t>
+              <w:t>61.7%</w:t>
             </w:r>
           </w:p>
         </w:tc>
@@ -1946,7 +1946,7 @@
           </w:tcPr>
           <w:p>
             <w:r>
-              <w:t>36.9%</w:t>
+              <w:t>38.3%</w:t>
             </w:r>
           </w:p>
         </w:tc>
@@ -1968,7 +1968,7 @@
           </w:tcPr>
           <w:p>
             <w:r>
-              <w:t>141.00</w:t>
+              <w:t>109.13</w:t>
             </w:r>
           </w:p>
         </w:tc>
@@ -1990,7 +1990,7 @@
           </w:tcPr>
           <w:p>
             <w:r>
-              <w:t>82.29</w:t>
+              <w:t>67.61</w:t>
             </w:r>
           </w:p>
         </w:tc>
@@ -2068,7 +2068,7 @@
           </w:tcPr>
           <w:p>
             <w:r>
-              <w:t>223.29</w:t>
+              <w:t>176.74</w:t>
             </w:r>
           </w:p>
         </w:tc>
@@ -2112,7 +2112,7 @@
           </w:tcPr>
           <w:p>
             <w:r>
-              <w:t>281.43</w:t>
+              <w:t>244.90</w:t>
             </w:r>
           </w:p>
         </w:tc>
@@ -2134,7 +2134,7 @@
           </w:tcPr>
           <w:p>
             <w:r>
-              <w:t>268.83</w:t>
+              <w:t>231.09</w:t>
             </w:r>
           </w:p>
         </w:tc>
@@ -2156,7 +2156,7 @@
           </w:tcPr>
           <w:p>
             <w:r>
-              <w:t>52.72</w:t>
+              <w:t>60.08</w:t>
             </w:r>
           </w:p>
         </w:tc>

</xml_diff>

<commit_message>
Validation complete: shore_supply.enabled cost control implementation verified
VALIDATION RESULTS (shore_supply.enabled=false):
✅ All 90 scenarios: Terminal CAPEX = $0.00M (excluded)
✅ All 90 scenarios: Terminal fOPEX = $0.00M (excluded)
✅ All 90 scenarios: Terminal vOPEX = $0.00M (excluded)
✅ Shore Loading time: 1.6667h (always included)
✅ Optimal solution: 2500m³ + 2000m³/h = $106.90M NPC

CONSISTENCY CHECK:
✅ Annual Simulation and MLIP synchronized
✅ Time structure always includes shore loading
✅ Cost control properly excludes tank costs

ARCHITECTURE PRINCIPLE MAINTAINED:
- Time: Shore loading (1500 m³/h pump) ALWAYS included
- Cost: Terminal tank+pump costs conditionally included (enabled flag)
- Default: shore_supply.enabled = false (costs excluded)
</commit_message>
<xml_diff>
--- a/results/MILP_Report_case_1.docx
+++ b/results/MILP_Report_case_1.docx
@@ -247,7 +247,7 @@
           </w:tcPr>
           <w:p>
             <w:r>
-              <w:t>176.74</w:t>
+              <w:t>106.90</w:t>
             </w:r>
           </w:p>
         </w:tc>
@@ -506,7 +506,7 @@
           </w:tcPr>
           <w:p>
             <w:r>
-              <w:t>176.74</w:t>
+              <w:t>106.90</w:t>
             </w:r>
           </w:p>
         </w:tc>
@@ -572,7 +572,7 @@
           </w:tcPr>
           <w:p>
             <w:r>
-              <w:t>53.51</w:t>
+              <w:t>0.00</w:t>
             </w:r>
           </w:p>
         </w:tc>
@@ -682,7 +682,7 @@
           </w:tcPr>
           <w:p>
             <w:r>
-              <w:t>1.21</w:t>
+              <w:t>0.00</w:t>
             </w:r>
           </w:p>
         </w:tc>
@@ -1295,7 +1295,7 @@
           </w:tcPr>
           <w:p>
             <w:r>
-              <w:t>176.74</w:t>
+              <w:t>106.90</w:t>
             </w:r>
           </w:p>
         </w:tc>
@@ -1305,7 +1305,7 @@
           </w:tcPr>
           <w:p>
             <w:r>
-              <w:t>109.13</w:t>
+              <w:t>55.62</w:t>
             </w:r>
           </w:p>
         </w:tc>
@@ -1315,7 +1315,7 @@
           </w:tcPr>
           <w:p>
             <w:r>
-              <w:t>67.61</w:t>
+              <w:t>51.28</w:t>
             </w:r>
           </w:p>
         </w:tc>
@@ -1357,7 +1357,7 @@
           </w:tcPr>
           <w:p>
             <w:r>
-              <w:t>178.73</w:t>
+              <w:t>107.74</w:t>
             </w:r>
           </w:p>
         </w:tc>
@@ -1367,7 +1367,7 @@
           </w:tcPr>
           <w:p>
             <w:r>
-              <w:t>110.30</w:t>
+              <w:t>56.02</w:t>
             </w:r>
           </w:p>
         </w:tc>
@@ -1377,7 +1377,7 @@
           </w:tcPr>
           <w:p>
             <w:r>
-              <w:t>68.42</w:t>
+              <w:t>51.72</w:t>
             </w:r>
           </w:p>
         </w:tc>
@@ -1419,7 +1419,7 @@
           </w:tcPr>
           <w:p>
             <w:r>
-              <w:t>179.51</w:t>
+              <w:t>108.52</w:t>
             </w:r>
           </w:p>
         </w:tc>
@@ -1429,7 +1429,7 @@
           </w:tcPr>
           <w:p>
             <w:r>
-              <w:t>110.67</w:t>
+              <w:t>56.39</w:t>
             </w:r>
           </w:p>
         </w:tc>
@@ -1439,7 +1439,7 @@
           </w:tcPr>
           <w:p>
             <w:r>
-              <w:t>68.83</w:t>
+              <w:t>52.13</w:t>
             </w:r>
           </w:p>
         </w:tc>
@@ -1481,7 +1481,7 @@
           </w:tcPr>
           <w:p>
             <w:r>
-              <w:t>184.86</w:t>
+              <w:t>112.64</w:t>
             </w:r>
           </w:p>
         </w:tc>
@@ -1491,7 +1491,7 @@
           </w:tcPr>
           <w:p>
             <w:r>
-              <w:t>114.64</w:t>
+              <w:t>59.53</w:t>
             </w:r>
           </w:p>
         </w:tc>
@@ -1501,7 +1501,7 @@
           </w:tcPr>
           <w:p>
             <w:r>
-              <w:t>70.22</w:t>
+              <w:t>53.11</w:t>
             </w:r>
           </w:p>
         </w:tc>
@@ -1543,7 +1543,7 @@
           </w:tcPr>
           <w:p>
             <w:r>
-              <w:t>186.43</w:t>
+              <w:t>112.90</w:t>
             </w:r>
           </w:p>
         </w:tc>
@@ -1553,7 +1553,7 @@
           </w:tcPr>
           <w:p>
             <w:r>
-              <w:t>115.58</w:t>
+              <w:t>59.59</w:t>
             </w:r>
           </w:p>
         </w:tc>
@@ -1563,7 +1563,7 @@
           </w:tcPr>
           <w:p>
             <w:r>
-              <w:t>70.85</w:t>
+              <w:t>53.30</w:t>
             </w:r>
           </w:p>
         </w:tc>
@@ -1585,7 +1585,7 @@
           </w:tcPr>
           <w:p>
             <w:r>
-              <w:t>1000</w:t>
+              <w:t>5000</w:t>
             </w:r>
           </w:p>
         </w:tc>
@@ -1595,7 +1595,7 @@
           </w:tcPr>
           <w:p>
             <w:r>
-              <w:t>1600</w:t>
+              <w:t>1800</w:t>
             </w:r>
           </w:p>
         </w:tc>
@@ -1605,7 +1605,7 @@
           </w:tcPr>
           <w:p>
             <w:r>
-              <w:t>187.90</w:t>
+              <w:t>115.93</w:t>
             </w:r>
           </w:p>
         </w:tc>
@@ -1615,7 +1615,7 @@
           </w:tcPr>
           <w:p>
             <w:r>
-              <w:t>95.55</w:t>
+              <w:t>67.48</w:t>
             </w:r>
           </w:p>
         </w:tc>
@@ -1625,7 +1625,7 @@
           </w:tcPr>
           <w:p>
             <w:r>
-              <w:t>92.34</w:t>
+              <w:t>48.46</w:t>
             </w:r>
           </w:p>
         </w:tc>
@@ -1647,7 +1647,7 @@
           </w:tcPr>
           <w:p>
             <w:r>
-              <w:t>1000</w:t>
+              <w:t>5000</w:t>
             </w:r>
           </w:p>
         </w:tc>
@@ -1657,7 +1657,7 @@
           </w:tcPr>
           <w:p>
             <w:r>
-              <w:t>1800</w:t>
+              <w:t>2000</w:t>
             </w:r>
           </w:p>
         </w:tc>
@@ -1667,7 +1667,7 @@
           </w:tcPr>
           <w:p>
             <w:r>
-              <w:t>188.38</w:t>
+              <w:t>116.39</w:t>
             </w:r>
           </w:p>
         </w:tc>
@@ -1677,7 +1677,7 @@
           </w:tcPr>
           <w:p>
             <w:r>
-              <w:t>95.96</w:t>
+              <w:t>67.79</w:t>
             </w:r>
           </w:p>
         </w:tc>
@@ -1687,7 +1687,7 @@
           </w:tcPr>
           <w:p>
             <w:r>
-              <w:t>92.42</w:t>
+              <w:t>48.60</w:t>
             </w:r>
           </w:p>
         </w:tc>
@@ -1709,6 +1709,16 @@
           </w:tcPr>
           <w:p>
             <w:r>
+              <w:t>2500</w:t>
+            </w:r>
+          </w:p>
+        </w:tc>
+        <w:tc>
+          <w:tcPr>
+            <w:tcW w:type="dxa" w:w="1440"/>
+          </w:tcPr>
+          <w:p>
+            <w:r>
               <w:t>1000</w:t>
             </w:r>
           </w:p>
@@ -1719,7 +1729,7 @@
           </w:tcPr>
           <w:p>
             <w:r>
-              <w:t>1200</w:t>
+              <w:t>117.02</w:t>
             </w:r>
           </w:p>
         </w:tc>
@@ -1729,7 +1739,7 @@
           </w:tcPr>
           <w:p>
             <w:r>
-              <w:t>188.85</w:t>
+              <w:t>62.71</w:t>
             </w:r>
           </w:p>
         </w:tc>
@@ -1739,17 +1749,7 @@
           </w:tcPr>
           <w:p>
             <w:r>
-              <w:t>96.28</w:t>
-            </w:r>
-          </w:p>
-        </w:tc>
-        <w:tc>
-          <w:tcPr>
-            <w:tcW w:type="dxa" w:w="1440"/>
-          </w:tcPr>
-          <w:p>
-            <w:r>
-              <w:t>92.56</w:t>
+              <w:t>54.30</w:t>
             </w:r>
           </w:p>
         </w:tc>
@@ -1771,7 +1771,7 @@
           </w:tcPr>
           <w:p>
             <w:r>
-              <w:t>1000</w:t>
+              <w:t>5000</w:t>
             </w:r>
           </w:p>
         </w:tc>
@@ -1781,7 +1781,7 @@
           </w:tcPr>
           <w:p>
             <w:r>
-              <w:t>2000</w:t>
+              <w:t>1600</w:t>
             </w:r>
           </w:p>
         </w:tc>
@@ -1791,7 +1791,7 @@
           </w:tcPr>
           <w:p>
             <w:r>
-              <w:t>188.97</w:t>
+              <w:t>117.24</w:t>
             </w:r>
           </w:p>
         </w:tc>
@@ -1801,7 +1801,7 @@
           </w:tcPr>
           <w:p>
             <w:r>
-              <w:t>96.43</w:t>
+              <w:t>68.17</w:t>
             </w:r>
           </w:p>
         </w:tc>
@@ -1811,7 +1811,7 @@
           </w:tcPr>
           <w:p>
             <w:r>
-              <w:t>92.54</w:t>
+              <w:t>49.07</w:t>
             </w:r>
           </w:p>
         </w:tc>
@@ -1833,7 +1833,7 @@
           </w:tcPr>
           <w:p>
             <w:r>
-              <w:t>1000</w:t>
+              <w:t>5000</w:t>
             </w:r>
           </w:p>
         </w:tc>
@@ -1853,7 +1853,7 @@
           </w:tcPr>
           <w:p>
             <w:r>
-              <w:t>189.17</w:t>
+              <w:t>122.94</w:t>
             </w:r>
           </w:p>
         </w:tc>
@@ -1863,7 +1863,7 @@
           </w:tcPr>
           <w:p>
             <w:r>
-              <w:t>96.60</w:t>
+              <w:t>72.78</w:t>
             </w:r>
           </w:p>
         </w:tc>
@@ -1873,7 +1873,7 @@
           </w:tcPr>
           <w:p>
             <w:r>
-              <w:t>92.56</w:t>
+              <w:t>50.16</w:t>
             </w:r>
           </w:p>
         </w:tc>
@@ -1894,7 +1894,7 @@
     </w:p>
     <w:p>
       <w:r>
-        <w:t>For the optimal solution, the total cost is dominated by CAPEX (61.7%) and OPEX (38.3%).</w:t>
+        <w:t>For the optimal solution, the total cost is dominated by CAPEX (52.0%) and OPEX (48.0%).</w:t>
       </w:r>
     </w:p>
     <w:tbl>
@@ -1924,7 +1924,7 @@
           </w:tcPr>
           <w:p>
             <w:r>
-              <w:t>61.7%</w:t>
+              <w:t>52.0%</w:t>
             </w:r>
           </w:p>
         </w:tc>
@@ -1946,7 +1946,7 @@
           </w:tcPr>
           <w:p>
             <w:r>
-              <w:t>38.3%</w:t>
+              <w:t>48.0%</w:t>
             </w:r>
           </w:p>
         </w:tc>
@@ -1968,7 +1968,7 @@
           </w:tcPr>
           <w:p>
             <w:r>
-              <w:t>109.13</w:t>
+              <w:t>55.62</w:t>
             </w:r>
           </w:p>
         </w:tc>
@@ -1990,7 +1990,7 @@
           </w:tcPr>
           <w:p>
             <w:r>
-              <w:t>67.61</w:t>
+              <w:t>51.28</w:t>
             </w:r>
           </w:p>
         </w:tc>
@@ -2068,7 +2068,7 @@
           </w:tcPr>
           <w:p>
             <w:r>
-              <w:t>176.74</w:t>
+              <w:t>106.90</w:t>
             </w:r>
           </w:p>
         </w:tc>
@@ -2090,7 +2090,7 @@
           </w:tcPr>
           <w:p>
             <w:r>
-              <w:t>504.52</w:t>
+              <w:t>321.46</w:t>
             </w:r>
           </w:p>
         </w:tc>
@@ -2112,7 +2112,7 @@
           </w:tcPr>
           <w:p>
             <w:r>
-              <w:t>244.90</w:t>
+              <w:t>158.70</w:t>
             </w:r>
           </w:p>
         </w:tc>
@@ -2134,7 +2134,7 @@
           </w:tcPr>
           <w:p>
             <w:r>
-              <w:t>231.09</w:t>
+              <w:t>147.38</w:t>
             </w:r>
           </w:p>
         </w:tc>
@@ -2156,7 +2156,7 @@
           </w:tcPr>
           <w:p>
             <w:r>
-              <w:t>60.08</w:t>
+              <w:t>38.75</w:t>
             </w:r>
           </w:p>
         </w:tc>

</xml_diff>